<commit_message>
muutettu gitignore ja muutettu yksi word filu pdf:äksi
</commit_message>
<xml_diff>
--- a/ToDo-lista appi, suunnitelmat ja muistiinpanot.docx
+++ b/ToDo-lista appi, suunnitelmat ja muistiinpanot.docx
@@ -275,7 +275,7 @@
                 <w:noProof/>
                 <w:webHidden/>
               </w:rPr>
-              <w:t>1</w:t>
+              <w:t>2</w:t>
             </w:r>
             <w:r>
               <w:rPr>
@@ -1993,7 +1993,7 @@
                 <w:noProof/>
                 <w:webHidden/>
               </w:rPr>
-              <w:t>3</w:t>
+              <w:t>4</w:t>
             </w:r>
             <w:r>
               <w:rPr>
@@ -3041,15 +3041,32 @@
         </w:rPr>
         <w:t xml:space="preserve">Roboto: </w:t>
       </w:r>
-      <w:hyperlink r:id="rId11" w:history="1">
-        <w:r>
-          <w:rPr>
-            <w:rStyle w:val="Hyperlink"/>
-            <w:lang w:val="en-US"/>
-          </w:rPr>
-          <w:t>https://fonts.google.com/specimen/Roboto?preview.text=UNCHECKED&amp;preview.text_type=custom</w:t>
-        </w:r>
-      </w:hyperlink>
+      <w:r>
+        <w:fldChar w:fldCharType="begin"/>
+      </w:r>
+      <w:r>
+        <w:rPr>
+          <w:lang w:val="en-US"/>
+        </w:rPr>
+        <w:instrText>HYPERLINK "https://fonts.google.com/specimen/Roboto?preview.text=UNCHECKED&amp;preview.text_type=custom"</w:instrText>
+      </w:r>
+      <w:r>
+        <w:fldChar w:fldCharType="separate"/>
+      </w:r>
+      <w:r>
+        <w:rPr>
+          <w:rStyle w:val="Hyperlink"/>
+          <w:lang w:val="en-US"/>
+        </w:rPr>
+        <w:t>https://fonts.google.com/specimen/Roboto?preview.text=UNCHECKED&amp;preview.text_type=custom</w:t>
+      </w:r>
+      <w:r>
+        <w:rPr>
+          <w:rStyle w:val="Hyperlink"/>
+          <w:lang w:val="en-US"/>
+        </w:rPr>
+        <w:fldChar w:fldCharType="end"/>
+      </w:r>
       <w:r>
         <w:rPr>
           <w:lang w:val="en-US"/>
@@ -3175,7 +3192,7 @@
                     <pic:cNvPicPr/>
                   </pic:nvPicPr>
                   <pic:blipFill>
-                    <a:blip r:embed="rId12"/>
+                    <a:blip r:embed="rId11"/>
                     <a:stretch>
                       <a:fillRect/>
                     </a:stretch>
@@ -3245,7 +3262,7 @@
                     <pic:cNvPicPr/>
                   </pic:nvPicPr>
                   <pic:blipFill>
-                    <a:blip r:embed="rId13"/>
+                    <a:blip r:embed="rId12"/>
                     <a:stretch>
                       <a:fillRect/>
                     </a:stretch>
@@ -3309,7 +3326,7 @@
                     <pic:cNvPicPr/>
                   </pic:nvPicPr>
                   <pic:blipFill>
-                    <a:blip r:embed="rId14"/>
+                    <a:blip r:embed="rId13"/>
                     <a:stretch>
                       <a:fillRect/>
                     </a:stretch>
@@ -3379,15 +3396,32 @@
         </w:rPr>
         <w:t xml:space="preserve">Arrow down: </w:t>
       </w:r>
-      <w:hyperlink r:id="rId15" w:history="1">
-        <w:r>
-          <w:rPr>
-            <w:rStyle w:val="Hyperlink"/>
-            <w:lang w:val="en-US"/>
-          </w:rPr>
-          <w:t>https://iconmonstr.com/caret-down-lined-svg/</w:t>
-        </w:r>
-      </w:hyperlink>
+      <w:r>
+        <w:fldChar w:fldCharType="begin"/>
+      </w:r>
+      <w:r>
+        <w:rPr>
+          <w:lang w:val="en-US"/>
+        </w:rPr>
+        <w:instrText>HYPERLINK "https://iconmonstr.com/caret-down-lined-svg/"</w:instrText>
+      </w:r>
+      <w:r>
+        <w:fldChar w:fldCharType="separate"/>
+      </w:r>
+      <w:r>
+        <w:rPr>
+          <w:rStyle w:val="Hyperlink"/>
+          <w:lang w:val="en-US"/>
+        </w:rPr>
+        <w:t>https://iconmonstr.com/caret-down-lined-svg/</w:t>
+      </w:r>
+      <w:r>
+        <w:rPr>
+          <w:rStyle w:val="Hyperlink"/>
+          <w:lang w:val="en-US"/>
+        </w:rPr>
+        <w:fldChar w:fldCharType="end"/>
+      </w:r>
     </w:p>
     <w:p>
       <w:pPr>
@@ -3401,15 +3435,32 @@
         </w:rPr>
         <w:t xml:space="preserve">Arrow up: </w:t>
       </w:r>
-      <w:hyperlink r:id="rId16" w:history="1">
-        <w:r>
-          <w:rPr>
-            <w:rStyle w:val="Hyperlink"/>
-            <w:lang w:val="en-US"/>
-          </w:rPr>
-          <w:t>https://iconmonstr.com/caret-up-lined-svg/</w:t>
-        </w:r>
-      </w:hyperlink>
+      <w:r>
+        <w:fldChar w:fldCharType="begin"/>
+      </w:r>
+      <w:r>
+        <w:rPr>
+          <w:lang w:val="en-US"/>
+        </w:rPr>
+        <w:instrText>HYPERLINK "https://iconmonstr.com/caret-up-lined-svg/"</w:instrText>
+      </w:r>
+      <w:r>
+        <w:fldChar w:fldCharType="separate"/>
+      </w:r>
+      <w:r>
+        <w:rPr>
+          <w:rStyle w:val="Hyperlink"/>
+          <w:lang w:val="en-US"/>
+        </w:rPr>
+        <w:t>https://iconmonstr.com/caret-up-lined-svg/</w:t>
+      </w:r>
+      <w:r>
+        <w:rPr>
+          <w:rStyle w:val="Hyperlink"/>
+          <w:lang w:val="en-US"/>
+        </w:rPr>
+        <w:fldChar w:fldCharType="end"/>
+      </w:r>
       <w:r>
         <w:rPr>
           <w:lang w:val="en-US"/>
@@ -3429,15 +3480,32 @@
         </w:rPr>
         <w:t xml:space="preserve">Checkmark, checked: </w:t>
       </w:r>
-      <w:hyperlink r:id="rId17" w:history="1">
-        <w:r>
-          <w:rPr>
-            <w:rStyle w:val="Hyperlink"/>
-            <w:lang w:val="en-US"/>
-          </w:rPr>
-          <w:t>https://iconmonstr.com/check-mark-circle-filled-svg/</w:t>
-        </w:r>
-      </w:hyperlink>
+      <w:r>
+        <w:fldChar w:fldCharType="begin"/>
+      </w:r>
+      <w:r>
+        <w:rPr>
+          <w:lang w:val="en-US"/>
+        </w:rPr>
+        <w:instrText>HYPERLINK "https://iconmonstr.com/check-mark-circle-filled-svg/"</w:instrText>
+      </w:r>
+      <w:r>
+        <w:fldChar w:fldCharType="separate"/>
+      </w:r>
+      <w:r>
+        <w:rPr>
+          <w:rStyle w:val="Hyperlink"/>
+          <w:lang w:val="en-US"/>
+        </w:rPr>
+        <w:t>https://iconmonstr.com/check-mark-circle-filled-svg/</w:t>
+      </w:r>
+      <w:r>
+        <w:rPr>
+          <w:rStyle w:val="Hyperlink"/>
+          <w:lang w:val="en-US"/>
+        </w:rPr>
+        <w:fldChar w:fldCharType="end"/>
+      </w:r>
       <w:r>
         <w:rPr>
           <w:lang w:val="en-US"/>
@@ -3459,15 +3527,32 @@
         </w:rPr>
         <w:t xml:space="preserve">Checkmark, unchecked: </w:t>
       </w:r>
-      <w:hyperlink r:id="rId18" w:history="1">
-        <w:r>
-          <w:rPr>
-            <w:rStyle w:val="Hyperlink"/>
-            <w:lang w:val="en-US"/>
-          </w:rPr>
-          <w:t>https://iconmonstr.com/check-mark-circle-lined-svg/</w:t>
-        </w:r>
-      </w:hyperlink>
+      <w:r>
+        <w:fldChar w:fldCharType="begin"/>
+      </w:r>
+      <w:r>
+        <w:rPr>
+          <w:lang w:val="en-US"/>
+        </w:rPr>
+        <w:instrText>HYPERLINK "https://iconmonstr.com/check-mark-circle-lined-svg/"</w:instrText>
+      </w:r>
+      <w:r>
+        <w:fldChar w:fldCharType="separate"/>
+      </w:r>
+      <w:r>
+        <w:rPr>
+          <w:rStyle w:val="Hyperlink"/>
+          <w:lang w:val="en-US"/>
+        </w:rPr>
+        <w:t>https://iconmonstr.com/check-mark-circle-lined-svg/</w:t>
+      </w:r>
+      <w:r>
+        <w:rPr>
+          <w:rStyle w:val="Hyperlink"/>
+          <w:lang w:val="en-US"/>
+        </w:rPr>
+        <w:fldChar w:fldCharType="end"/>
+      </w:r>
       <w:r>
         <w:rPr>
           <w:lang w:val="en-US"/>
@@ -3489,15 +3574,32 @@
         </w:rPr>
         <w:t xml:space="preserve">O: </w:t>
       </w:r>
-      <w:hyperlink r:id="rId19" w:history="1">
-        <w:r>
-          <w:rPr>
-            <w:rStyle w:val="Hyperlink"/>
-            <w:lang w:val="en-US"/>
-          </w:rPr>
-          <w:t>https://iconmonstr.com/circle-lined-svg/</w:t>
-        </w:r>
-      </w:hyperlink>
+      <w:r>
+        <w:fldChar w:fldCharType="begin"/>
+      </w:r>
+      <w:r>
+        <w:rPr>
+          <w:lang w:val="en-US"/>
+        </w:rPr>
+        <w:instrText>HYPERLINK "https://iconmonstr.com/circle-lined-svg/"</w:instrText>
+      </w:r>
+      <w:r>
+        <w:fldChar w:fldCharType="separate"/>
+      </w:r>
+      <w:r>
+        <w:rPr>
+          <w:rStyle w:val="Hyperlink"/>
+          <w:lang w:val="en-US"/>
+        </w:rPr>
+        <w:t>https://iconmonstr.com/circle-lined-svg/</w:t>
+      </w:r>
+      <w:r>
+        <w:rPr>
+          <w:rStyle w:val="Hyperlink"/>
+          <w:lang w:val="en-US"/>
+        </w:rPr>
+        <w:fldChar w:fldCharType="end"/>
+      </w:r>
       <w:r>
         <w:rPr>
           <w:lang w:val="en-US"/>
@@ -3517,15 +3619,32 @@
         </w:rPr>
         <w:t xml:space="preserve">Sort by: </w:t>
       </w:r>
-      <w:hyperlink r:id="rId20" w:history="1">
-        <w:r>
-          <w:rPr>
-            <w:rStyle w:val="Hyperlink"/>
-            <w:lang w:val="en-US"/>
-          </w:rPr>
-          <w:t>https://iconmonstr.com/sort-27-svg/</w:t>
-        </w:r>
-      </w:hyperlink>
+      <w:r>
+        <w:fldChar w:fldCharType="begin"/>
+      </w:r>
+      <w:r>
+        <w:rPr>
+          <w:lang w:val="en-US"/>
+        </w:rPr>
+        <w:instrText>HYPERLINK "https://iconmonstr.com/sort-27-svg/"</w:instrText>
+      </w:r>
+      <w:r>
+        <w:fldChar w:fldCharType="separate"/>
+      </w:r>
+      <w:r>
+        <w:rPr>
+          <w:rStyle w:val="Hyperlink"/>
+          <w:lang w:val="en-US"/>
+        </w:rPr>
+        <w:t>https://iconmonstr.com/sort-27-svg/</w:t>
+      </w:r>
+      <w:r>
+        <w:rPr>
+          <w:rStyle w:val="Hyperlink"/>
+          <w:lang w:val="en-US"/>
+        </w:rPr>
+        <w:fldChar w:fldCharType="end"/>
+      </w:r>
       <w:r>
         <w:rPr>
           <w:lang w:val="en-US"/>
@@ -3545,15 +3664,32 @@
         </w:rPr>
         <w:t xml:space="preserve">Three dots: </w:t>
       </w:r>
-      <w:hyperlink r:id="rId21" w:history="1">
-        <w:r>
-          <w:rPr>
-            <w:rStyle w:val="Hyperlink"/>
-            <w:lang w:val="en-US"/>
-          </w:rPr>
-          <w:t>https://iconmonstr.com/menu-dot-horizontal-filled-svg/</w:t>
-        </w:r>
-      </w:hyperlink>
+      <w:r>
+        <w:fldChar w:fldCharType="begin"/>
+      </w:r>
+      <w:r>
+        <w:rPr>
+          <w:lang w:val="en-US"/>
+        </w:rPr>
+        <w:instrText>HYPERLINK "https://iconmonstr.com/menu-dot-horizontal-filled-svg/"</w:instrText>
+      </w:r>
+      <w:r>
+        <w:fldChar w:fldCharType="separate"/>
+      </w:r>
+      <w:r>
+        <w:rPr>
+          <w:rStyle w:val="Hyperlink"/>
+          <w:lang w:val="en-US"/>
+        </w:rPr>
+        <w:t>https://iconmonstr.com/menu-dot-horizontal-filled-svg/</w:t>
+      </w:r>
+      <w:r>
+        <w:rPr>
+          <w:rStyle w:val="Hyperlink"/>
+          <w:lang w:val="en-US"/>
+        </w:rPr>
+        <w:fldChar w:fldCharType="end"/>
+      </w:r>
       <w:r>
         <w:rPr>
           <w:lang w:val="en-US"/>
@@ -3573,15 +3709,32 @@
         </w:rPr>
         <w:t xml:space="preserve">X: </w:t>
       </w:r>
-      <w:hyperlink r:id="rId22" w:history="1">
-        <w:r>
-          <w:rPr>
-            <w:rStyle w:val="Hyperlink"/>
-            <w:lang w:val="en-US"/>
-          </w:rPr>
-          <w:t>https://iconmonstr.com/x-mark-lined-svg/</w:t>
-        </w:r>
-      </w:hyperlink>
+      <w:r>
+        <w:fldChar w:fldCharType="begin"/>
+      </w:r>
+      <w:r>
+        <w:rPr>
+          <w:lang w:val="en-US"/>
+        </w:rPr>
+        <w:instrText>HYPERLINK "https://iconmonstr.com/x-mark-lined-svg/"</w:instrText>
+      </w:r>
+      <w:r>
+        <w:fldChar w:fldCharType="separate"/>
+      </w:r>
+      <w:r>
+        <w:rPr>
+          <w:rStyle w:val="Hyperlink"/>
+          <w:lang w:val="en-US"/>
+        </w:rPr>
+        <w:t>https://iconmonstr.com/x-mark-lined-svg/</w:t>
+      </w:r>
+      <w:r>
+        <w:rPr>
+          <w:rStyle w:val="Hyperlink"/>
+          <w:lang w:val="en-US"/>
+        </w:rPr>
+        <w:fldChar w:fldCharType="end"/>
+      </w:r>
       <w:r>
         <w:rPr>
           <w:lang w:val="en-US"/>
@@ -3650,7 +3803,7 @@
         </w:rPr>
         <w:t xml:space="preserve"> </w:t>
       </w:r>
-      <w:hyperlink r:id="rId23" w:history="1">
+      <w:hyperlink r:id="rId14" w:history="1">
         <w:r>
           <w:rPr>
             <w:rStyle w:val="Hyperlink"/>
@@ -3695,7 +3848,7 @@
       </w:pPr>
     </w:p>
     <w:sectPr>
-      <w:headerReference w:type="default" r:id="rId24"/>
+      <w:headerReference w:type="default" r:id="rId15"/>
       <w:pgSz w:w="11906" w:h="16838"/>
       <w:pgMar w:top="567" w:right="567" w:bottom="567" w:left="1134" w:header="709" w:footer="709" w:gutter="0"/>
       <w:cols w:space="708"/>
@@ -3881,7 +4034,7 @@
         <w:rPr>
           <w:noProof/>
         </w:rPr>
-        <w:t>5.10.2023 11.42.00</w:t>
+        <w:t>21.10.2023 23.01.00</w:t>
       </w:r>
     </w:fldSimple>
     <w:r>
@@ -7697,67 +7850,7 @@
 </file>
 
 <file path=customXml/item2.xml><?xml version="1.0" encoding="utf-8"?>
-<p:properties xmlns:p="http://schemas.microsoft.com/office/2006/metadata/properties" xmlns:xsi="http://www.w3.org/2001/XMLSchema-instance" xmlns:pc="http://schemas.microsoft.com/office/infopath/2007/PartnerControls">
-  <documentManagement>
-    <SharedWithUsers xmlns="a03b8f83-c94d-416f-ba65-7f608c5c1693">
-      <UserInfo>
-        <DisplayName>Mira Kainulainen</DisplayName>
-        <AccountId>7326</AccountId>
-        <AccountType/>
-      </UserInfo>
-      <UserInfo>
-        <DisplayName>Riikka Sinisalo</DisplayName>
-        <AccountId>9351</AccountId>
-        <AccountType/>
-      </UserInfo>
-      <UserInfo>
-        <DisplayName>Viivi Laukkanen</DisplayName>
-        <AccountId>7080</AccountId>
-        <AccountType/>
-      </UserInfo>
-      <UserInfo>
-        <DisplayName>Sini Aaltonen</DisplayName>
-        <AccountId>5775</AccountId>
-        <AccountType/>
-      </UserInfo>
-      <UserInfo>
-        <DisplayName>Emma Pirttimäki</DisplayName>
-        <AccountId>12852</AccountId>
-        <AccountType/>
-      </UserInfo>
-      <UserInfo>
-        <DisplayName>Teams Sorcolor Painting Company - Jäsenet</DisplayName>
-        <AccountId>12927</AccountId>
-        <AccountType/>
-      </UserInfo>
-      <UserInfo>
-        <DisplayName>Johanna Koivisto</DisplayName>
-        <AccountId>13210</AccountId>
-        <AccountType/>
-      </UserInfo>
-      <UserInfo>
-        <DisplayName>Christa Eklöf</DisplayName>
-        <AccountId>13087</AccountId>
-        <AccountType/>
-      </UserInfo>
-      <UserInfo>
-        <DisplayName>Jenni Jäppinen</DisplayName>
-        <AccountId>13027</AccountId>
-        <AccountType/>
-      </UserInfo>
-      <UserInfo>
-        <DisplayName>Katri Nikiforow</DisplayName>
-        <AccountId>12994</AccountId>
-        <AccountType/>
-      </UserInfo>
-      <UserInfo>
-        <DisplayName>Anne Ruottinen</DisplayName>
-        <AccountId>11592</AccountId>
-        <AccountType/>
-      </UserInfo>
-    </SharedWithUsers>
-  </documentManagement>
-</p:properties>
+<b:Sources xmlns:b="http://schemas.openxmlformats.org/officeDocument/2006/bibliography" xmlns="http://schemas.openxmlformats.org/officeDocument/2006/bibliography" SelectedStyle="\APASixthEditionOfficeOnline.xsl" StyleName="APA" Version="6"/>
 </file>
 
 <file path=customXml/item3.xml><?xml version="1.0" encoding="utf-8"?>
@@ -7926,7 +8019,67 @@
 </file>
 
 <file path=customXml/item4.xml><?xml version="1.0" encoding="utf-8"?>
-<b:Sources xmlns:b="http://schemas.openxmlformats.org/officeDocument/2006/bibliography" xmlns="http://schemas.openxmlformats.org/officeDocument/2006/bibliography" SelectedStyle="\APASixthEditionOfficeOnline.xsl" StyleName="APA" Version="6"/>
+<p:properties xmlns:p="http://schemas.microsoft.com/office/2006/metadata/properties" xmlns:xsi="http://www.w3.org/2001/XMLSchema-instance" xmlns:pc="http://schemas.microsoft.com/office/infopath/2007/PartnerControls">
+  <documentManagement>
+    <SharedWithUsers xmlns="a03b8f83-c94d-416f-ba65-7f608c5c1693">
+      <UserInfo>
+        <DisplayName>Mira Kainulainen</DisplayName>
+        <AccountId>7326</AccountId>
+        <AccountType/>
+      </UserInfo>
+      <UserInfo>
+        <DisplayName>Riikka Sinisalo</DisplayName>
+        <AccountId>9351</AccountId>
+        <AccountType/>
+      </UserInfo>
+      <UserInfo>
+        <DisplayName>Viivi Laukkanen</DisplayName>
+        <AccountId>7080</AccountId>
+        <AccountType/>
+      </UserInfo>
+      <UserInfo>
+        <DisplayName>Sini Aaltonen</DisplayName>
+        <AccountId>5775</AccountId>
+        <AccountType/>
+      </UserInfo>
+      <UserInfo>
+        <DisplayName>Emma Pirttimäki</DisplayName>
+        <AccountId>12852</AccountId>
+        <AccountType/>
+      </UserInfo>
+      <UserInfo>
+        <DisplayName>Teams Sorcolor Painting Company - Jäsenet</DisplayName>
+        <AccountId>12927</AccountId>
+        <AccountType/>
+      </UserInfo>
+      <UserInfo>
+        <DisplayName>Johanna Koivisto</DisplayName>
+        <AccountId>13210</AccountId>
+        <AccountType/>
+      </UserInfo>
+      <UserInfo>
+        <DisplayName>Christa Eklöf</DisplayName>
+        <AccountId>13087</AccountId>
+        <AccountType/>
+      </UserInfo>
+      <UserInfo>
+        <DisplayName>Jenni Jäppinen</DisplayName>
+        <AccountId>13027</AccountId>
+        <AccountType/>
+      </UserInfo>
+      <UserInfo>
+        <DisplayName>Katri Nikiforow</DisplayName>
+        <AccountId>12994</AccountId>
+        <AccountType/>
+      </UserInfo>
+      <UserInfo>
+        <DisplayName>Anne Ruottinen</DisplayName>
+        <AccountId>11592</AccountId>
+        <AccountType/>
+      </UserInfo>
+    </SharedWithUsers>
+  </documentManagement>
+</p:properties>
 </file>
 
 <file path=customXml/itemProps1.xml><?xml version="1.0" encoding="utf-8"?>
@@ -7938,11 +8091,9 @@
 </file>
 
 <file path=customXml/itemProps2.xml><?xml version="1.0" encoding="utf-8"?>
-<ds:datastoreItem xmlns:ds="http://schemas.openxmlformats.org/officeDocument/2006/customXml" ds:itemID="{C7B6C8C3-A169-4831-ABF0-414CA2F584D3}">
+<ds:datastoreItem xmlns:ds="http://schemas.openxmlformats.org/officeDocument/2006/customXml" ds:itemID="{6E2478F6-3529-45E6-A770-494614F85079}">
   <ds:schemaRefs>
-    <ds:schemaRef ds:uri="http://schemas.microsoft.com/office/2006/metadata/properties"/>
-    <ds:schemaRef ds:uri="http://schemas.microsoft.com/office/infopath/2007/PartnerControls"/>
-    <ds:schemaRef ds:uri="a03b8f83-c94d-416f-ba65-7f608c5c1693"/>
+    <ds:schemaRef ds:uri="http://schemas.openxmlformats.org/officeDocument/2006/bibliography"/>
   </ds:schemaRefs>
 </ds:datastoreItem>
 </file>
@@ -7967,9 +8118,11 @@
 </file>
 
 <file path=customXml/itemProps4.xml><?xml version="1.0" encoding="utf-8"?>
-<ds:datastoreItem xmlns:ds="http://schemas.openxmlformats.org/officeDocument/2006/customXml" ds:itemID="{6E2478F6-3529-45E6-A770-494614F85079}">
+<ds:datastoreItem xmlns:ds="http://schemas.openxmlformats.org/officeDocument/2006/customXml" ds:itemID="{C7B6C8C3-A169-4831-ABF0-414CA2F584D3}">
   <ds:schemaRefs>
-    <ds:schemaRef ds:uri="http://schemas.openxmlformats.org/officeDocument/2006/bibliography"/>
+    <ds:schemaRef ds:uri="http://schemas.microsoft.com/office/2006/metadata/properties"/>
+    <ds:schemaRef ds:uri="http://schemas.microsoft.com/office/infopath/2007/PartnerControls"/>
+    <ds:schemaRef ds:uri="a03b8f83-c94d-416f-ba65-7f608c5c1693"/>
   </ds:schemaRefs>
 </ds:datastoreItem>
 </file>
</xml_diff>